<commit_message>
Added analysis of lorentz's distribution
</commit_message>
<xml_diff>
--- a/oscillazioni/relazione/relazione_molla.docx
+++ b/oscillazioni/relazione/relazione_molla.docx
@@ -32,44 +32,94 @@
       <w:pPr>
         <w:pStyle w:val="TNR"/>
         <w:rPr>
-          <w:b/>
-          <w:bCs/>
+          <w:sz w:val="28"/>
+          <w:szCs w:val="24"/>
         </w:rPr>
       </w:pPr>
       <w:r>
         <w:rPr>
           <w:b/>
           <w:bCs/>
+          <w:sz w:val="28"/>
+          <w:szCs w:val="24"/>
         </w:rPr>
-        <w:t>Modello Teorico</w:t>
+        <w:t>Apparato Strumentale</w:t>
       </w:r>
     </w:p>
     <w:p>
       <w:pPr>
         <w:pStyle w:val="TNR"/>
       </w:pPr>
+      <w:r>
+        <w:t>Per la realizzazione dell</w:t>
+      </w:r>
+      <w:r>
+        <w:t>’apparato</w:t>
+      </w:r>
+      <w:r>
+        <w:t xml:space="preserve"> sperimentale</w:t>
+      </w:r>
+      <w:r>
+        <w:t xml:space="preserve">, </w:t>
+      </w:r>
+      <w:r>
+        <w:t>al fine di ottenere una struttura il più possibile rigida, sono state fissate perpendicolarmente al banco di lavoro due aste rigide tramite delle morse</w:t>
+      </w:r>
+      <w:r>
+        <w:t>; parallelamente al banco di lavoro, è stata fissata alle due aste verticali una terza asta rigida tramite due morsetti</w:t>
+      </w:r>
+      <w:r>
+        <w:t>.</w:t>
+      </w:r>
     </w:p>
     <w:p>
       <w:pPr>
         <w:pStyle w:val="TNR"/>
       </w:pPr>
+      <w:r>
+        <w:t xml:space="preserve">Le molle vengono appese all’asta </w:t>
+      </w:r>
+      <w:r>
+        <w:t>orizzontale</w:t>
+      </w:r>
+      <w:r>
+        <w:t>, al</w:t>
+      </w:r>
+      <w:r>
+        <w:t xml:space="preserve">la quale vengono fissate </w:t>
+      </w:r>
+      <w:r>
+        <w:t>tramite del</w:t>
+      </w:r>
+      <w:r>
+        <w:t xml:space="preserve"> nastro adesivo </w:t>
+      </w:r>
+      <w:r>
+        <w:t xml:space="preserve">onde evitare oscillazioni </w:t>
+      </w:r>
+      <w:r>
+        <w:t>laterali.</w:t>
+      </w:r>
     </w:p>
     <w:p>
       <w:pPr>
         <w:pStyle w:val="TNR"/>
       </w:pPr>
       <w:r>
-        <w:rPr>
-          <w:b/>
-          <w:bCs/>
-        </w:rPr>
-        <w:t>Apparato Strumentale</w:t>
-      </w:r>
-    </w:p>
-    <w:p>
-      <w:pPr>
-        <w:pStyle w:val="TNR"/>
-      </w:pPr>
+        <w:t xml:space="preserve">Il photogate viene posizionato </w:t>
+      </w:r>
+      <w:r>
+        <w:t>ortogonalmente lungo l’asse della molla</w:t>
+      </w:r>
+      <w:r>
+        <w:t xml:space="preserve">, </w:t>
+      </w:r>
+      <w:r>
+        <w:t xml:space="preserve">assicurandosi che il </w:t>
+      </w:r>
+      <w:r>
+        <w:t>peso agganciato alla molla rimanga sempre ad una distanza abbastanza grande da non causare errori di rilevamento del sensore.</w:t>
+      </w:r>
     </w:p>
     <w:p>
       <w:pPr>

</xml_diff>